<commit_message>
Tag cloud pe homepage, done
</commit_message>
<xml_diff>
--- a/Lucrare de licenta2.docx
+++ b/Lucrare de licenta2.docx
@@ -2359,7 +2359,7 @@
                 <wp:positionV relativeFrom="paragraph">
                   <wp:posOffset>1869440</wp:posOffset>
                 </wp:positionV>
-                <wp:extent cx="4797425" cy="224155"/>
+                <wp:extent cx="4798060" cy="224790"/>
                 <wp:effectExtent l="0" t="0" r="0" b="0"/>
                 <wp:wrapSquare wrapText="bothSides"/>
                 <wp:docPr id="2" name="Text Box 2"/>
@@ -2370,7 +2370,7 @@
                       <wps:spPr>
                         <a:xfrm>
                           <a:off x="0" y="0"/>
-                          <a:ext cx="4796640" cy="223560"/>
+                          <a:ext cx="4797360" cy="224280"/>
                         </a:xfrm>
                         <a:prstGeom prst="rect">
                           <a:avLst/>
@@ -2395,9 +2395,7 @@
                               <w:pStyle w:val="Caption1"/>
                               <w:spacing w:before="120" w:after="120"/>
                               <w:jc w:val="center"/>
-                              <w:rPr>
-                                <w:color w:val="000000"/>
-                              </w:rPr>
+                              <w:rPr/>
                             </w:pPr>
                             <w:r>
                               <w:rPr>
@@ -2449,7 +2447,7 @@
           </mc:Choice>
           <mc:Fallback>
             <w:pict>
-              <v:rect id="shape_0" ID="Text Box 2" fillcolor="white" stroked="f" style="position:absolute;margin-left:31.85pt;margin-top:147.2pt;width:377.65pt;height:17.55pt" wp14:anchorId="67BA1523">
+              <v:rect id="shape_0" ID="Text Box 2" fillcolor="white" stroked="f" style="position:absolute;margin-left:31.85pt;margin-top:147.2pt;width:377.7pt;height:17.6pt" wp14:anchorId="67BA1523">
                 <w10:wrap type="square"/>
                 <v:fill type="solid" color2="black" o:detectmouseclick="t"/>
                 <v:stroke color="#3465a4" joinstyle="round" endcap="flat"/>
@@ -2460,9 +2458,7 @@
                         <w:pStyle w:val="Caption1"/>
                         <w:spacing w:before="120" w:after="120"/>
                         <w:jc w:val="center"/>
-                        <w:rPr>
-                          <w:color w:val="000000"/>
-                        </w:rPr>
+                        <w:rPr/>
                       </w:pPr>
                       <w:r>
                         <w:rPr>
@@ -2674,8 +2670,11 @@
       </w:pPr>
       <w:r>
         <w:rPr>
-          <w:sz w:val="24"/>
-          <w:szCs w:val="24"/>
+          <w:rFonts w:ascii="Times New Roman" w:hAnsi="Times New Roman"/>
+          <w:i/>
+          <w:iCs/>
+          <w:color w:val="006666"/>
+          <w:lang w:val="ro-RO"/>
         </w:rPr>
       </w:r>
     </w:p>
@@ -3603,7 +3602,7 @@
                 <wp:positionV relativeFrom="paragraph">
                   <wp:posOffset>2522220</wp:posOffset>
                 </wp:positionV>
-                <wp:extent cx="2201545" cy="250825"/>
+                <wp:extent cx="2202180" cy="250825"/>
                 <wp:effectExtent l="0" t="0" r="8890" b="0"/>
                 <wp:wrapNone/>
                 <wp:docPr id="4" name="Text Box 12"/>
@@ -3614,7 +3613,7 @@
                       <wps:spPr>
                         <a:xfrm>
                           <a:off x="0" y="0"/>
-                          <a:ext cx="2201040" cy="250200"/>
+                          <a:ext cx="2201400" cy="250200"/>
                         </a:xfrm>
                         <a:prstGeom prst="rect">
                           <a:avLst/>
@@ -3638,19 +3637,17 @@
                             <w:pPr>
                               <w:pStyle w:val="Caption1"/>
                               <w:spacing w:before="120" w:after="120"/>
-                              <w:rPr>
-                                <w:color w:val="auto"/>
-                              </w:rPr>
+                              <w:rPr/>
                             </w:pPr>
                             <w:r>
                               <w:rPr>
-                                <w:color w:val="auto"/>
+                                <w:color w:val="00000A"/>
                               </w:rPr>
                               <w:t xml:space="preserve">Figura </w:t>
                             </w:r>
                             <w:r>
                               <w:rPr>
-                                <w:color w:val="auto"/>
+                                <w:color w:val="00000A"/>
                               </w:rPr>
                               <w:fldChar w:fldCharType="begin"/>
                             </w:r>
@@ -3668,7 +3665,7 @@
                             </w:r>
                             <w:r>
                               <w:rPr>
-                                <w:color w:val="auto"/>
+                                <w:color w:val="00000A"/>
                               </w:rPr>
                               <w:t>.1. Arhitectura ASP.NET</w:t>
                             </w:r>
@@ -3687,7 +3684,7 @@
           </mc:Choice>
           <mc:Fallback>
             <w:pict>
-              <v:rect id="shape_0" ID="Text Box 12" fillcolor="white" stroked="f" style="position:absolute;margin-left:142.45pt;margin-top:198.6pt;width:173.25pt;height:19.65pt" wp14:anchorId="571CD16B">
+              <v:rect id="shape_0" ID="Text Box 12" fillcolor="white" stroked="f" style="position:absolute;margin-left:142.45pt;margin-top:198.6pt;width:173.3pt;height:19.65pt" wp14:anchorId="571CD16B">
                 <w10:wrap type="square"/>
                 <v:fill type="solid" color2="black" o:detectmouseclick="t"/>
                 <v:stroke color="#3465a4" joinstyle="round" endcap="flat"/>
@@ -3697,19 +3694,17 @@
                       <w:pPr>
                         <w:pStyle w:val="Caption1"/>
                         <w:spacing w:before="120" w:after="120"/>
-                        <w:rPr>
-                          <w:color w:val="auto"/>
-                        </w:rPr>
+                        <w:rPr/>
                       </w:pPr>
                       <w:r>
                         <w:rPr>
-                          <w:color w:val="auto"/>
+                          <w:color w:val="00000A"/>
                         </w:rPr>
                         <w:t xml:space="preserve">Figura </w:t>
                       </w:r>
                       <w:r>
                         <w:rPr>
-                          <w:color w:val="auto"/>
+                          <w:color w:val="00000A"/>
                         </w:rPr>
                         <w:fldChar w:fldCharType="begin"/>
                       </w:r>
@@ -3727,7 +3722,7 @@
                       </w:r>
                       <w:r>
                         <w:rPr>
-                          <w:color w:val="auto"/>
+                          <w:color w:val="00000A"/>
                         </w:rPr>
                         <w:t>.1. Arhitectura ASP.NET</w:t>
                       </w:r>
@@ -4715,7 +4710,15 @@
         </w:rPr>
       </w:pPr>
       <w:r>
-        <w:rPr/>
+        <w:rPr>
+          <w:rFonts w:ascii="Verdana" w:hAnsi="Verdana"/>
+          <w:b/>
+          <w:iCs/>
+          <w:sz w:val="36"/>
+          <w:szCs w:val="36"/>
+          <w:u w:val="single"/>
+          <w:lang w:val="ro-RO"/>
+        </w:rPr>
       </w:r>
     </w:p>
     <w:p>
@@ -4815,13 +4818,6 @@
           <w:lang w:val="ro-RO"/>
         </w:rPr>
         <w:tab/>
-      </w:r>
-      <w:r>
-        <w:rPr>
-          <w:rFonts w:ascii="Times New Roman" w:hAnsi="Times New Roman"/>
-          <w:iCs/>
-          <w:lang w:val="ro-RO"/>
-        </w:rPr>
         <w:t xml:space="preserve">Web design-ul cuprinde mai multe aptitudini și discipline în realizarea și întreținerea unei aplicații web. Termenul de web design este în mod normal folosit pentru descrierea procesului de </w:t>
       </w:r>
     </w:p>
@@ -4867,31 +4863,7 @@
           <w:iCs/>
           <w:lang w:val="ro-RO"/>
         </w:rPr>
-        <w:t>- Layout-ul – Acesta este modul în care conținutul paginii (textul, imaginile, reclamele, etc.) este aranjat. Un obiectiv cheie al acestuia este să ajute utilizatorul să găsească informațiile necesare dintr-o privire. Layout-ul presupune menținerea echilibrului, consistența și integritatea de proiectare. Pentru crearea unui prototip de layout</w:t>
-      </w:r>
-      <w:r>
-        <w:rPr>
-          <w:rFonts w:ascii="Times New Roman" w:hAnsi="Times New Roman"/>
-          <w:iCs/>
-          <w:lang w:val="ro-RO"/>
-        </w:rPr>
-        <w:t xml:space="preserve">, </w:t>
-      </w:r>
-      <w:r>
-        <w:rPr>
-          <w:rFonts w:ascii="Times New Roman" w:hAnsi="Times New Roman"/>
-          <w:iCs/>
-          <w:lang w:val="ro-RO"/>
-        </w:rPr>
-        <w:t xml:space="preserve"> s-a folosit în realizarea aplicației câteva mockup-uri create cu ajutorul </w:t>
-      </w:r>
-      <w:r>
-        <w:rPr>
-          <w:rFonts w:ascii="Times New Roman" w:hAnsi="Times New Roman"/>
-          <w:iCs/>
-          <w:lang w:val="ro-RO"/>
-        </w:rPr>
-        <w:t>Balsamiq-ului (1). Acestea se pot regăsi în Anexa 2.</w:t>
+        <w:t>- Layout-ul – Acesta este modul în care conținutul paginii (textul, imaginile, reclamele, etc.) este aranjat. Un obiectiv cheie al acestuia este să ajute utilizatorul să găsească informațiile necesare dintr-o privire. Layout-ul presupune menținerea echilibrului, consistența și integritatea de proiectare. Pentru crearea unui prototip de layout,  s-a folosit în realizarea aplicației câteva mockup-uri create cu ajutorul Balsamiq-ului (1). Acestea se pot regăsi în Anexa 2.</w:t>
       </w:r>
     </w:p>
     <w:p>
@@ -4910,8 +4882,15 @@
           <w:szCs w:val="24"/>
           <w:lang w:val="ro-RO"/>
         </w:rPr>
-        <w:t xml:space="preserve">- Culorile – Alegerea unei teme de culori depinde de scopul apliației și de publicul țintă. Acesta poate fi atât simplu alb-negru cât și colorat, transmițând astfel ce fel de brand se ascunde în spatele unui site web. Paleta de culori a fost preluată de pe site-ul colourlovers.com (2), dar modificată </w:t>
-      </w:r>
+        <w:t>- Culorile – Alegerea unei teme de culori depinde de scopul apliației și de publicul țintă. Acesta poate fi atât simplu alb-negru cât și colorat, transmițând astfel ce fel de brand se ascunde în spatele unui site web. Paleta de culori a fost preluată de pe site-ul colourlovers.com (2), dar modificată puțin pentru aplicația prezentă a.î. orice tip de utilizator care folosește aplicația să se regăsească.</w:t>
+      </w:r>
+    </w:p>
+    <w:p>
+      <w:pPr>
+        <w:pStyle w:val="Normal"/>
+        <w:spacing w:lineRule="auto" w:line="480"/>
+        <w:rPr/>
+      </w:pPr>
       <w:r>
         <w:rPr>
           <w:rFonts w:ascii="Times New Roman" w:hAnsi="Times New Roman"/>
@@ -4922,8 +4901,15 @@
           <w:szCs w:val="24"/>
           <w:lang w:val="ro-RO"/>
         </w:rPr>
-        <w:t>puțin</w:t>
-      </w:r>
+        <w:t>- Grafica – Aceasta poate include logo-uri, poze, imagini (de tipul clipart sau icons), toate dezvoltând aspectul design-ului web. Totuși, pentru a fi cât mai user-friendly, acestea trebuie plasate în mod corespunsătăr în conținutul paginii a.î. să nu aglomereze pagina sau să facă încărcarea acesteia prea lentă. De asemenea, acestea trebuie să se potrivească și cu tema de culori aleasă anterior. Pentru grafica aplicației a fost creat în Photoshop un logo personalizat care poate fi găsit în Anexa 3.</w:t>
+      </w:r>
+    </w:p>
+    <w:p>
+      <w:pPr>
+        <w:pStyle w:val="Normal"/>
+        <w:spacing w:lineRule="auto" w:line="480"/>
+        <w:rPr/>
+      </w:pPr>
       <w:r>
         <w:rPr>
           <w:rFonts w:ascii="Times New Roman" w:hAnsi="Times New Roman"/>
@@ -4934,8 +4920,15 @@
           <w:szCs w:val="24"/>
           <w:lang w:val="ro-RO"/>
         </w:rPr>
-        <w:t xml:space="preserve"> pentru aplicați</w:t>
-      </w:r>
+        <w:t>- Font-uri – Utilizarea diferitelor font-uri poate contribui la îmbunătățirea aspectului site-ului. Cele mai multe browsere web pot citi un anumit număr de font-uri cunoscute ca font-uri ”web-safe” iar web designeri lucrează în general cu acest grup.</w:t>
+      </w:r>
+    </w:p>
+    <w:p>
+      <w:pPr>
+        <w:pStyle w:val="Normal"/>
+        <w:spacing w:lineRule="auto" w:line="480"/>
+        <w:rPr/>
+      </w:pPr>
       <w:r>
         <w:rPr>
           <w:rFonts w:ascii="Times New Roman" w:hAnsi="Times New Roman"/>
@@ -4946,160 +4939,7 @@
           <w:szCs w:val="24"/>
           <w:lang w:val="ro-RO"/>
         </w:rPr>
-        <w:t>a prezentă</w:t>
-      </w:r>
-      <w:r>
-        <w:rPr>
-          <w:rFonts w:ascii="Times New Roman" w:hAnsi="Times New Roman"/>
-          <w:i w:val="false"/>
-          <w:iCs w:val="false"/>
-          <w:color w:val="000000"/>
-          <w:sz w:val="24"/>
-          <w:szCs w:val="24"/>
-          <w:lang w:val="ro-RO"/>
-        </w:rPr>
-        <w:t xml:space="preserve"> a.î. orice tip de utilizator care folosește aplicația să se regăsească.</w:t>
-      </w:r>
-    </w:p>
-    <w:p>
-      <w:pPr>
-        <w:pStyle w:val="Normal"/>
-        <w:spacing w:lineRule="auto" w:line="480"/>
-        <w:rPr/>
-      </w:pPr>
-      <w:r>
-        <w:rPr>
-          <w:rFonts w:ascii="Times New Roman" w:hAnsi="Times New Roman"/>
-          <w:i w:val="false"/>
-          <w:iCs w:val="false"/>
-          <w:color w:val="000000"/>
-          <w:sz w:val="24"/>
-          <w:szCs w:val="24"/>
-          <w:lang w:val="ro-RO"/>
-        </w:rPr>
-        <w:t xml:space="preserve">- Grafica – Aceasta poate include logo-uri, poze, imagini </w:t>
-      </w:r>
-      <w:r>
-        <w:rPr>
-          <w:rFonts w:ascii="Times New Roman" w:hAnsi="Times New Roman"/>
-          <w:i w:val="false"/>
-          <w:iCs w:val="false"/>
-          <w:color w:val="000000"/>
-          <w:sz w:val="24"/>
-          <w:szCs w:val="24"/>
-          <w:lang w:val="ro-RO"/>
-        </w:rPr>
-        <w:t>(</w:t>
-      </w:r>
-      <w:r>
-        <w:rPr>
-          <w:rFonts w:ascii="Times New Roman" w:hAnsi="Times New Roman"/>
-          <w:i w:val="false"/>
-          <w:iCs w:val="false"/>
-          <w:color w:val="000000"/>
-          <w:sz w:val="24"/>
-          <w:szCs w:val="24"/>
-          <w:lang w:val="ro-RO"/>
-        </w:rPr>
-        <w:t>de tipul clipart sau icons</w:t>
-      </w:r>
-      <w:r>
-        <w:rPr>
-          <w:rFonts w:ascii="Times New Roman" w:hAnsi="Times New Roman"/>
-          <w:i w:val="false"/>
-          <w:iCs w:val="false"/>
-          <w:color w:val="000000"/>
-          <w:sz w:val="24"/>
-          <w:szCs w:val="24"/>
-          <w:lang w:val="ro-RO"/>
-        </w:rPr>
-        <w:t>)</w:t>
-      </w:r>
-      <w:r>
-        <w:rPr>
-          <w:rFonts w:ascii="Times New Roman" w:hAnsi="Times New Roman"/>
-          <w:i w:val="false"/>
-          <w:iCs w:val="false"/>
-          <w:color w:val="000000"/>
-          <w:sz w:val="24"/>
-          <w:szCs w:val="24"/>
-          <w:lang w:val="ro-RO"/>
-        </w:rPr>
-        <w:t xml:space="preserve">, toate </w:t>
-      </w:r>
-      <w:r>
-        <w:rPr>
-          <w:rFonts w:ascii="Times New Roman" w:hAnsi="Times New Roman"/>
-          <w:i w:val="false"/>
-          <w:iCs w:val="false"/>
-          <w:color w:val="000000"/>
-          <w:sz w:val="24"/>
-          <w:szCs w:val="24"/>
-          <w:lang w:val="ro-RO"/>
-        </w:rPr>
-        <w:t>dezvoltând aspectul design-ului web. Totuși, pentru a fi cât mai user-friendly, acestea trebuie plasate în mod corespunsătăr în conținutul paginii a.î. să nu aglomereze pagina sau să facă încărcarea acesteia prea lentă. De asemenea, acestea trebuie să se potrivească și cu tema de culori aleasă anterior. Pentru grafica aplicației a fost creat în Photoshop un logo personalizat care poate fi găsit în Anexa 3.</w:t>
-      </w:r>
-    </w:p>
-    <w:p>
-      <w:pPr>
-        <w:pStyle w:val="Normal"/>
-        <w:spacing w:lineRule="auto" w:line="480"/>
-        <w:rPr/>
-      </w:pPr>
-      <w:r>
-        <w:rPr>
-          <w:rFonts w:ascii="Times New Roman" w:hAnsi="Times New Roman"/>
-          <w:i w:val="false"/>
-          <w:iCs w:val="false"/>
-          <w:color w:val="000000"/>
-          <w:sz w:val="24"/>
-          <w:szCs w:val="24"/>
-          <w:lang w:val="ro-RO"/>
-        </w:rPr>
-        <w:t xml:space="preserve">- Font-uri – </w:t>
-      </w:r>
-      <w:r>
-        <w:rPr>
-          <w:rFonts w:ascii="Times New Roman" w:hAnsi="Times New Roman"/>
-          <w:i w:val="false"/>
-          <w:iCs w:val="false"/>
-          <w:color w:val="000000"/>
-          <w:sz w:val="24"/>
-          <w:szCs w:val="24"/>
-          <w:lang w:val="ro-RO"/>
-        </w:rPr>
-        <w:t>Utilizarea diferitelor font-uri poate contribui la îmbunătățirea aspectului site-ului. Cele mai multe browsere web pot citi un anumit număr de font-uri cunoscute ca font-uri ”web-safe” iar web designeri lucrează în general cu acest grup.</w:t>
-      </w:r>
-    </w:p>
-    <w:p>
-      <w:pPr>
-        <w:pStyle w:val="Normal"/>
-        <w:spacing w:lineRule="auto" w:line="480"/>
-        <w:rPr/>
-      </w:pPr>
-      <w:r>
-        <w:rPr>
-          <w:rFonts w:ascii="Times New Roman" w:hAnsi="Times New Roman"/>
-          <w:i w:val="false"/>
-          <w:iCs w:val="false"/>
-          <w:color w:val="000000"/>
-          <w:sz w:val="24"/>
-          <w:szCs w:val="24"/>
-          <w:lang w:val="ro-RO"/>
-        </w:rPr>
-        <w:t xml:space="preserve">- Conținutul – Conținutul și design-ul paginii pot lucra împreună pentru consolidarea mesajului site-ului prin aspect și text. Textul trebuie să fie întodeauna relevant și util a.î. să nu </w:t>
-      </w:r>
-      <w:r>
-        <w:rPr>
-          <w:rFonts w:ascii="Times New Roman" w:hAnsi="Times New Roman"/>
-          <w:i w:val="false"/>
-          <w:iCs w:val="false"/>
-          <w:color w:val="000000"/>
-          <w:sz w:val="24"/>
-          <w:szCs w:val="24"/>
-          <w:lang w:val="ro-RO"/>
-        </w:rPr>
-        <w:t>încurce un cititor și să găsească ușor informația căutată pentru a menține utilzatorul pe site. Conținutul trebuie, de asemenea, să fie optimizat pentru motoarele de căutare, să aibă lungimea corespunzătoare și să încorporeze cuvinte cheie relevante.</w:t>
+        <w:t>- Conținutul – Conținutul și design-ul paginii pot lucra împreună pentru consolidarea mesajului site-ului prin aspect și text. Textul trebuie să fie întodeauna relevant și util a.î. să nu încurce un cititor și să găsească ușor informația căutată pentru a menține utilzatorul pe site. Conținutul trebuie, de asemenea, să fie optimizat pentru motoarele de căutare, să aibă lungimea corespunzătoare și să încorporeze cuvinte cheie relevante.</w:t>
       </w:r>
     </w:p>
     <w:p>
@@ -5118,7 +4958,15 @@
         </w:rPr>
       </w:pPr>
       <w:r>
-        <w:rPr/>
+        <w:rPr>
+          <w:rFonts w:ascii="Times New Roman" w:hAnsi="Times New Roman"/>
+          <w:i w:val="false"/>
+          <w:iCs w:val="false"/>
+          <w:color w:val="000000"/>
+          <w:sz w:val="24"/>
+          <w:szCs w:val="24"/>
+          <w:lang w:val="ro-RO"/>
+        </w:rPr>
       </w:r>
     </w:p>
     <w:p>
@@ -5696,11 +5544,11 @@
             <wp:effectExtent l="0" t="0" r="0" b="0"/>
             <wp:wrapTight wrapText="bothSides">
               <wp:wrapPolygon edited="0">
-                <wp:start x="-22" y="0"/>
-                <wp:lineTo x="-22" y="21397"/>
-                <wp:lineTo x="21482" y="21397"/>
-                <wp:lineTo x="21482" y="0"/>
-                <wp:lineTo x="-22" y="0"/>
+                <wp:start x="-42" y="0"/>
+                <wp:lineTo x="-42" y="21375"/>
+                <wp:lineTo x="21480" y="21375"/>
+                <wp:lineTo x="21480" y="0"/>
+                <wp:lineTo x="-42" y="0"/>
               </wp:wrapPolygon>
             </wp:wrapTight>
             <wp:docPr id="8" name="Picture 13" descr=""/>
@@ -6030,7 +5878,7 @@
                 <wp:positionV relativeFrom="margin">
                   <wp:posOffset>4682490</wp:posOffset>
                 </wp:positionV>
-                <wp:extent cx="4869815" cy="368300"/>
+                <wp:extent cx="4870450" cy="368935"/>
                 <wp:effectExtent l="0" t="0" r="7620" b="0"/>
                 <wp:wrapThrough wrapText="bothSides">
                   <wp:wrapPolygon edited="0">
@@ -6049,7 +5897,7 @@
                       <wps:spPr>
                         <a:xfrm>
                           <a:off x="0" y="0"/>
-                          <a:ext cx="4869360" cy="367560"/>
+                          <a:ext cx="4869720" cy="368280"/>
                         </a:xfrm>
                         <a:prstGeom prst="rect">
                           <a:avLst/>
@@ -6074,9 +5922,7 @@
                               <w:pStyle w:val="Caption1"/>
                               <w:spacing w:before="120" w:after="120"/>
                               <w:jc w:val="center"/>
-                              <w:rPr>
-                                <w:color w:val="000000"/>
-                              </w:rPr>
+                              <w:rPr/>
                             </w:pPr>
                             <w:r>
                               <w:rPr>
@@ -6100,7 +5946,7 @@
           </mc:Choice>
           <mc:Fallback>
             <w:pict>
-              <v:rect id="shape_0" ID="Text Box 4" fillcolor="white" stroked="f" style="position:absolute;margin-left:39.65pt;margin-top:368.7pt;width:383.35pt;height:28.9pt;mso-position-vertical-relative:margin" wp14:anchorId="69B9E8A3">
+              <v:rect id="shape_0" ID="Text Box 4" fillcolor="white" stroked="f" style="position:absolute;margin-left:39.65pt;margin-top:368.7pt;width:383.4pt;height:28.95pt;mso-position-vertical-relative:margin" wp14:anchorId="69B9E8A3">
                 <w10:wrap type="square"/>
                 <v:fill type="solid" color2="black" o:detectmouseclick="t"/>
                 <v:stroke color="#3465a4" joinstyle="round" endcap="flat"/>
@@ -6111,9 +5957,7 @@
                         <w:pStyle w:val="Caption1"/>
                         <w:spacing w:before="120" w:after="120"/>
                         <w:jc w:val="center"/>
-                        <w:rPr>
-                          <w:color w:val="000000"/>
-                        </w:rPr>
+                        <w:rPr/>
                       </w:pPr>
                       <w:r>
                         <w:rPr>
@@ -6575,7 +6419,7 @@
                 <wp:positionV relativeFrom="paragraph">
                   <wp:posOffset>2850515</wp:posOffset>
                 </wp:positionV>
-                <wp:extent cx="5582285" cy="250825"/>
+                <wp:extent cx="5582920" cy="250825"/>
                 <wp:effectExtent l="0" t="0" r="0" b="0"/>
                 <wp:wrapSquare wrapText="bothSides"/>
                 <wp:docPr id="11" name="Text Box 18"/>
@@ -6586,7 +6430,7 @@
                       <wps:spPr>
                         <a:xfrm>
                           <a:off x="0" y="0"/>
-                          <a:ext cx="5581800" cy="250200"/>
+                          <a:ext cx="5582160" cy="250200"/>
                         </a:xfrm>
                         <a:prstGeom prst="rect">
                           <a:avLst/>
@@ -6611,19 +6455,17 @@
                               <w:pStyle w:val="Caption1"/>
                               <w:spacing w:before="120" w:after="120"/>
                               <w:jc w:val="center"/>
-                              <w:rPr>
-                                <w:color w:val="auto"/>
-                              </w:rPr>
+                              <w:rPr/>
                             </w:pPr>
                             <w:r>
                               <w:rPr>
-                                <w:color w:val="auto"/>
+                                <w:color w:val="00000A"/>
                               </w:rPr>
                               <w:t xml:space="preserve">Figura </w:t>
                             </w:r>
                             <w:r>
                               <w:rPr>
-                                <w:color w:val="auto"/>
+                                <w:color w:val="00000A"/>
                               </w:rPr>
                               <w:fldChar w:fldCharType="begin"/>
                             </w:r>
@@ -6641,7 +6483,7 @@
                             </w:r>
                             <w:r>
                               <w:rPr>
-                                <w:color w:val="auto"/>
+                                <w:color w:val="00000A"/>
                               </w:rPr>
                               <w:t>.2. Media Queries pe diferite rezoluții de ecran</w:t>
                             </w:r>
@@ -6660,7 +6502,7 @@
           </mc:Choice>
           <mc:Fallback>
             <w:pict>
-              <v:rect id="shape_0" ID="Text Box 18" fillcolor="white" stroked="f" style="position:absolute;margin-left:17.9pt;margin-top:224.45pt;width:439.45pt;height:19.65pt" wp14:anchorId="157E0D6A">
+              <v:rect id="shape_0" ID="Text Box 18" fillcolor="white" stroked="f" style="position:absolute;margin-left:17.9pt;margin-top:224.45pt;width:439.5pt;height:19.65pt" wp14:anchorId="157E0D6A">
                 <w10:wrap type="square"/>
                 <v:fill type="solid" color2="black" o:detectmouseclick="t"/>
                 <v:stroke color="#3465a4" joinstyle="round" endcap="flat"/>
@@ -6671,19 +6513,17 @@
                         <w:pStyle w:val="Caption1"/>
                         <w:spacing w:before="120" w:after="120"/>
                         <w:jc w:val="center"/>
-                        <w:rPr>
-                          <w:color w:val="auto"/>
-                        </w:rPr>
+                        <w:rPr/>
                       </w:pPr>
                       <w:r>
                         <w:rPr>
-                          <w:color w:val="auto"/>
+                          <w:color w:val="00000A"/>
                         </w:rPr>
                         <w:t xml:space="preserve">Figura </w:t>
                       </w:r>
                       <w:r>
                         <w:rPr>
-                          <w:color w:val="auto"/>
+                          <w:color w:val="00000A"/>
                         </w:rPr>
                         <w:fldChar w:fldCharType="begin"/>
                       </w:r>
@@ -6701,7 +6541,7 @@
                       </w:r>
                       <w:r>
                         <w:rPr>
-                          <w:color w:val="auto"/>
+                          <w:color w:val="00000A"/>
                         </w:rPr>
                         <w:t>.2. Media Queries pe diferite rezoluții de ecran</w:t>
                       </w:r>
@@ -6780,24 +6620,13 @@
         </w:rPr>
       </w:pPr>
       <w:r>
-        <w:rPr/>
-      </w:r>
-    </w:p>
-    <w:p>
-      <w:pPr>
-        <w:pStyle w:val="Normal"/>
-        <w:spacing w:lineRule="auto" w:line="360"/>
-        <w:rPr>
-          <w:rFonts w:ascii="Times New Roman" w:hAnsi="Times New Roman"/>
-          <w:b/>
+        <w:rPr>
+          <w:rFonts w:ascii="Times New Roman" w:hAnsi="Times New Roman"/>
           <w:b/>
           <w:iCs/>
           <w:color w:val="215868" w:themeColor="accent5" w:themeShade="80"/>
           <w:lang w:val="ro-RO"/>
         </w:rPr>
-      </w:pPr>
-      <w:r>
-        <w:rPr/>
       </w:r>
     </w:p>
     <w:p>
@@ -6814,24 +6643,13 @@
         </w:rPr>
       </w:pPr>
       <w:r>
-        <w:rPr/>
-      </w:r>
-    </w:p>
-    <w:p>
-      <w:pPr>
-        <w:pStyle w:val="Normal"/>
-        <w:spacing w:lineRule="auto" w:line="360"/>
-        <w:rPr>
-          <w:rFonts w:ascii="Times New Roman" w:hAnsi="Times New Roman"/>
-          <w:b/>
+        <w:rPr>
+          <w:rFonts w:ascii="Times New Roman" w:hAnsi="Times New Roman"/>
           <w:b/>
           <w:iCs/>
           <w:color w:val="215868" w:themeColor="accent5" w:themeShade="80"/>
           <w:lang w:val="ro-RO"/>
         </w:rPr>
-      </w:pPr>
-      <w:r>
-        <w:rPr/>
       </w:r>
     </w:p>
     <w:p>
@@ -6848,24 +6666,13 @@
         </w:rPr>
       </w:pPr>
       <w:r>
-        <w:rPr/>
-      </w:r>
-    </w:p>
-    <w:p>
-      <w:pPr>
-        <w:pStyle w:val="Normal"/>
-        <w:spacing w:lineRule="auto" w:line="360"/>
-        <w:rPr>
-          <w:rFonts w:ascii="Times New Roman" w:hAnsi="Times New Roman"/>
-          <w:b/>
+        <w:rPr>
+          <w:rFonts w:ascii="Times New Roman" w:hAnsi="Times New Roman"/>
           <w:b/>
           <w:iCs/>
           <w:color w:val="215868" w:themeColor="accent5" w:themeShade="80"/>
           <w:lang w:val="ro-RO"/>
         </w:rPr>
-      </w:pPr>
-      <w:r>
-        <w:rPr/>
       </w:r>
     </w:p>
     <w:p>
@@ -6882,24 +6689,13 @@
         </w:rPr>
       </w:pPr>
       <w:r>
-        <w:rPr/>
-      </w:r>
-    </w:p>
-    <w:p>
-      <w:pPr>
-        <w:pStyle w:val="Normal"/>
-        <w:spacing w:lineRule="auto" w:line="360"/>
-        <w:rPr>
-          <w:rFonts w:ascii="Times New Roman" w:hAnsi="Times New Roman"/>
-          <w:b/>
+        <w:rPr>
+          <w:rFonts w:ascii="Times New Roman" w:hAnsi="Times New Roman"/>
           <w:b/>
           <w:iCs/>
           <w:color w:val="215868" w:themeColor="accent5" w:themeShade="80"/>
           <w:lang w:val="ro-RO"/>
         </w:rPr>
-      </w:pPr>
-      <w:r>
-        <w:rPr/>
       </w:r>
     </w:p>
     <w:p>
@@ -6916,24 +6712,13 @@
         </w:rPr>
       </w:pPr>
       <w:r>
-        <w:rPr/>
-      </w:r>
-    </w:p>
-    <w:p>
-      <w:pPr>
-        <w:pStyle w:val="Normal"/>
-        <w:spacing w:lineRule="auto" w:line="360"/>
-        <w:rPr>
-          <w:rFonts w:ascii="Times New Roman" w:hAnsi="Times New Roman"/>
-          <w:b/>
+        <w:rPr>
+          <w:rFonts w:ascii="Times New Roman" w:hAnsi="Times New Roman"/>
           <w:b/>
           <w:iCs/>
           <w:color w:val="215868" w:themeColor="accent5" w:themeShade="80"/>
           <w:lang w:val="ro-RO"/>
         </w:rPr>
-      </w:pPr>
-      <w:r>
-        <w:rPr/>
       </w:r>
     </w:p>
     <w:p>
@@ -6950,24 +6735,13 @@
         </w:rPr>
       </w:pPr>
       <w:r>
-        <w:rPr/>
-      </w:r>
-    </w:p>
-    <w:p>
-      <w:pPr>
-        <w:pStyle w:val="Normal"/>
-        <w:spacing w:lineRule="auto" w:line="360"/>
-        <w:rPr>
-          <w:rFonts w:ascii="Times New Roman" w:hAnsi="Times New Roman"/>
-          <w:b/>
+        <w:rPr>
+          <w:rFonts w:ascii="Times New Roman" w:hAnsi="Times New Roman"/>
           <w:b/>
           <w:iCs/>
           <w:color w:val="215868" w:themeColor="accent5" w:themeShade="80"/>
           <w:lang w:val="ro-RO"/>
         </w:rPr>
-      </w:pPr>
-      <w:r>
-        <w:rPr/>
       </w:r>
     </w:p>
     <w:p>
@@ -6984,24 +6758,174 @@
         </w:rPr>
       </w:pPr>
       <w:r>
-        <w:rPr/>
-      </w:r>
-    </w:p>
-    <w:p>
-      <w:pPr>
-        <w:pStyle w:val="Normal"/>
-        <w:spacing w:lineRule="auto" w:line="360"/>
-        <w:rPr>
-          <w:rFonts w:ascii="Times New Roman" w:hAnsi="Times New Roman"/>
-          <w:b/>
+        <w:rPr>
+          <w:rFonts w:ascii="Times New Roman" w:hAnsi="Times New Roman"/>
           <w:b/>
           <w:iCs/>
           <w:color w:val="215868" w:themeColor="accent5" w:themeShade="80"/>
           <w:lang w:val="ro-RO"/>
         </w:rPr>
-      </w:pPr>
-      <w:r>
-        <w:rPr/>
+      </w:r>
+    </w:p>
+    <w:p>
+      <w:pPr>
+        <w:pStyle w:val="Normal"/>
+        <w:spacing w:lineRule="auto" w:line="360"/>
+        <w:rPr>
+          <w:rFonts w:ascii="Times New Roman" w:hAnsi="Times New Roman"/>
+          <w:b/>
+          <w:b/>
+          <w:iCs/>
+          <w:color w:val="215868" w:themeColor="accent5" w:themeShade="80"/>
+          <w:lang w:val="ro-RO"/>
+        </w:rPr>
+      </w:pPr>
+      <w:r>
+        <w:rPr>
+          <w:rFonts w:ascii="Times New Roman" w:hAnsi="Times New Roman"/>
+          <w:b/>
+          <w:iCs/>
+          <w:color w:val="215868" w:themeColor="accent5" w:themeShade="80"/>
+          <w:lang w:val="ro-RO"/>
+        </w:rPr>
+      </w:r>
+    </w:p>
+    <w:p>
+      <w:pPr>
+        <w:pStyle w:val="Normal"/>
+        <w:spacing w:lineRule="auto" w:line="360"/>
+        <w:rPr>
+          <w:rFonts w:ascii="Times New Roman" w:hAnsi="Times New Roman"/>
+          <w:b/>
+          <w:b/>
+          <w:iCs/>
+          <w:color w:val="215868" w:themeColor="accent5" w:themeShade="80"/>
+          <w:lang w:val="ro-RO"/>
+        </w:rPr>
+      </w:pPr>
+      <w:r>
+        <w:rPr>
+          <w:rFonts w:ascii="Times New Roman" w:hAnsi="Times New Roman"/>
+          <w:b/>
+          <w:iCs/>
+          <w:color w:val="215868" w:themeColor="accent5" w:themeShade="80"/>
+          <w:lang w:val="ro-RO"/>
+        </w:rPr>
+      </w:r>
+    </w:p>
+    <w:p>
+      <w:pPr>
+        <w:pStyle w:val="Normal"/>
+        <w:spacing w:lineRule="auto" w:line="360"/>
+        <w:rPr>
+          <w:rFonts w:ascii="Times New Roman" w:hAnsi="Times New Roman"/>
+          <w:b/>
+          <w:b/>
+          <w:iCs/>
+          <w:color w:val="215868" w:themeColor="accent5" w:themeShade="80"/>
+          <w:lang w:val="ro-RO"/>
+        </w:rPr>
+      </w:pPr>
+      <w:r>
+        <w:rPr>
+          <w:rFonts w:ascii="Times New Roman" w:hAnsi="Times New Roman"/>
+          <w:b/>
+          <w:iCs/>
+          <w:color w:val="215868" w:themeColor="accent5" w:themeShade="80"/>
+          <w:lang w:val="ro-RO"/>
+        </w:rPr>
+      </w:r>
+    </w:p>
+    <w:p>
+      <w:pPr>
+        <w:pStyle w:val="Normal"/>
+        <w:spacing w:lineRule="auto" w:line="360"/>
+        <w:rPr>
+          <w:rFonts w:ascii="Times New Roman" w:hAnsi="Times New Roman"/>
+          <w:b/>
+          <w:b/>
+          <w:iCs/>
+          <w:color w:val="215868" w:themeColor="accent5" w:themeShade="80"/>
+          <w:lang w:val="ro-RO"/>
+        </w:rPr>
+      </w:pPr>
+      <w:r>
+        <w:rPr>
+          <w:rFonts w:ascii="Times New Roman" w:hAnsi="Times New Roman"/>
+          <w:b/>
+          <w:iCs/>
+          <w:color w:val="215868" w:themeColor="accent5" w:themeShade="80"/>
+          <w:lang w:val="ro-RO"/>
+        </w:rPr>
+      </w:r>
+    </w:p>
+    <w:p>
+      <w:pPr>
+        <w:pStyle w:val="Normal"/>
+        <w:spacing w:lineRule="auto" w:line="360"/>
+        <w:rPr>
+          <w:rFonts w:ascii="Times New Roman" w:hAnsi="Times New Roman"/>
+          <w:b/>
+          <w:b/>
+          <w:iCs/>
+          <w:color w:val="215868" w:themeColor="accent5" w:themeShade="80"/>
+          <w:lang w:val="ro-RO"/>
+        </w:rPr>
+      </w:pPr>
+      <w:r>
+        <w:rPr>
+          <w:rFonts w:ascii="Times New Roman" w:hAnsi="Times New Roman"/>
+          <w:b/>
+          <w:iCs/>
+          <w:color w:val="215868" w:themeColor="accent5" w:themeShade="80"/>
+          <w:lang w:val="ro-RO"/>
+        </w:rPr>
+      </w:r>
+    </w:p>
+    <w:p>
+      <w:pPr>
+        <w:pStyle w:val="Normal"/>
+        <w:spacing w:lineRule="auto" w:line="360"/>
+        <w:rPr>
+          <w:rFonts w:ascii="Times New Roman" w:hAnsi="Times New Roman"/>
+          <w:b/>
+          <w:b/>
+          <w:iCs/>
+          <w:color w:val="215868" w:themeColor="accent5" w:themeShade="80"/>
+          <w:lang w:val="ro-RO"/>
+        </w:rPr>
+      </w:pPr>
+      <w:r>
+        <w:rPr>
+          <w:rFonts w:ascii="Times New Roman" w:hAnsi="Times New Roman"/>
+          <w:b/>
+          <w:iCs/>
+          <w:color w:val="215868" w:themeColor="accent5" w:themeShade="80"/>
+          <w:lang w:val="ro-RO"/>
+        </w:rPr>
+      </w:r>
+    </w:p>
+    <w:p>
+      <w:pPr>
+        <w:pStyle w:val="Normal"/>
+        <w:spacing w:lineRule="auto" w:line="360"/>
+        <w:rPr>
+          <w:rFonts w:ascii="Times New Roman" w:hAnsi="Times New Roman"/>
+          <w:b/>
+          <w:b/>
+          <w:iCs/>
+          <w:color w:val="215868" w:themeColor="accent5" w:themeShade="80"/>
+          <w:lang w:val="ro-RO"/>
+        </w:rPr>
+      </w:pPr>
+      <w:r>
+        <w:rPr>
+          <w:rFonts w:ascii="Times New Roman" w:hAnsi="Times New Roman"/>
+          <w:b/>
+          <w:iCs/>
+          <w:color w:val="215868" w:themeColor="accent5" w:themeShade="80"/>
+          <w:lang w:val="ro-RO"/>
+        </w:rPr>
       </w:r>
     </w:p>
     <w:p>
@@ -7089,11 +7013,11 @@
             <wp:effectExtent l="0" t="0" r="0" b="0"/>
             <wp:wrapTight wrapText="bothSides">
               <wp:wrapPolygon edited="0">
-                <wp:start x="-20" y="0"/>
-                <wp:lineTo x="-20" y="21398"/>
-                <wp:lineTo x="21521" y="21398"/>
-                <wp:lineTo x="21521" y="0"/>
-                <wp:lineTo x="-20" y="0"/>
+                <wp:start x="-40" y="0"/>
+                <wp:lineTo x="-40" y="21379"/>
+                <wp:lineTo x="21519" y="21379"/>
+                <wp:lineTo x="21519" y="0"/>
+                <wp:lineTo x="-40" y="0"/>
               </wp:wrapPolygon>
             </wp:wrapTight>
             <wp:docPr id="14" name="Image1" descr=""/>
@@ -7192,7 +7116,7 @@
                 <wp:positionV relativeFrom="paragraph">
                   <wp:posOffset>2379980</wp:posOffset>
                 </wp:positionV>
-                <wp:extent cx="5009515" cy="250825"/>
+                <wp:extent cx="5010150" cy="250825"/>
                 <wp:effectExtent l="0" t="0" r="1270" b="0"/>
                 <wp:wrapTight wrapText="bothSides">
                   <wp:wrapPolygon edited="0">
@@ -7211,7 +7135,7 @@
                       <wps:spPr>
                         <a:xfrm>
                           <a:off x="0" y="0"/>
-                          <a:ext cx="5009040" cy="250200"/>
+                          <a:ext cx="5009400" cy="250200"/>
                         </a:xfrm>
                         <a:prstGeom prst="rect">
                           <a:avLst/>
@@ -7236,19 +7160,17 @@
                               <w:pStyle w:val="Caption1"/>
                               <w:spacing w:before="120" w:after="120"/>
                               <w:jc w:val="center"/>
-                              <w:rPr>
-                                <w:color w:val="auto"/>
-                              </w:rPr>
+                              <w:rPr/>
                             </w:pPr>
                             <w:r>
                               <w:rPr>
-                                <w:color w:val="auto"/>
+                                <w:color w:val="00000A"/>
                               </w:rPr>
                               <w:t xml:space="preserve">Figura </w:t>
                             </w:r>
                             <w:r>
                               <w:rPr>
-                                <w:color w:val="auto"/>
+                                <w:color w:val="00000A"/>
                               </w:rPr>
                               <w:fldChar w:fldCharType="begin"/>
                             </w:r>
@@ -7266,7 +7188,7 @@
                             </w:r>
                             <w:r>
                               <w:rPr>
-                                <w:color w:val="auto"/>
+                                <w:color w:val="00000A"/>
                               </w:rPr>
                               <w:t>.2 Folosirea imaginilor FontAwesome in HTML vs. CSS/LESS</w:t>
                             </w:r>
@@ -7285,7 +7207,7 @@
           </mc:Choice>
           <mc:Fallback>
             <w:pict>
-              <v:rect id="shape_0" ID="Text Box 14" fillcolor="white" stroked="f" style="position:absolute;margin-left:32.1pt;margin-top:187.4pt;width:394.35pt;height:19.65pt" wp14:anchorId="5016D7F1">
+              <v:rect id="shape_0" ID="Text Box 14" fillcolor="white" stroked="f" style="position:absolute;margin-left:32.1pt;margin-top:187.4pt;width:394.4pt;height:19.65pt" wp14:anchorId="5016D7F1">
                 <w10:wrap type="square"/>
                 <v:fill type="solid" color2="black" o:detectmouseclick="t"/>
                 <v:stroke color="#3465a4" joinstyle="round" endcap="flat"/>
@@ -7296,19 +7218,17 @@
                         <w:pStyle w:val="Caption1"/>
                         <w:spacing w:before="120" w:after="120"/>
                         <w:jc w:val="center"/>
-                        <w:rPr>
-                          <w:color w:val="auto"/>
-                        </w:rPr>
+                        <w:rPr/>
                       </w:pPr>
                       <w:r>
                         <w:rPr>
-                          <w:color w:val="auto"/>
+                          <w:color w:val="00000A"/>
                         </w:rPr>
                         <w:t xml:space="preserve">Figura </w:t>
                       </w:r>
                       <w:r>
                         <w:rPr>
-                          <w:color w:val="auto"/>
+                          <w:color w:val="00000A"/>
                         </w:rPr>
                         <w:fldChar w:fldCharType="begin"/>
                       </w:r>
@@ -7326,7 +7246,7 @@
                       </w:r>
                       <w:r>
                         <w:rPr>
-                          <w:color w:val="auto"/>
+                          <w:color w:val="00000A"/>
                         </w:rPr>
                         <w:t>.2 Folosirea imaginilor FontAwesome in HTML vs. CSS/LESS</w:t>
                       </w:r>
@@ -7476,11 +7396,7 @@
       <w:pPr>
         <w:pStyle w:val="Normal"/>
         <w:spacing w:lineRule="auto" w:line="360"/>
-        <w:rPr>
-          <w:rFonts w:ascii="Times New Roman" w:hAnsi="Times New Roman"/>
-          <w:iCs/>
-          <w:lang w:val="ro-RO"/>
-        </w:rPr>
+        <w:rPr/>
       </w:pPr>
       <w:r>
         <w:rPr>
@@ -7489,7 +7405,23 @@
           <w:lang w:val="ro-RO"/>
         </w:rPr>
         <w:tab/>
-        <w:t>În realizarea aplicației s-au folosit trei pluggin-uri de jQuery:</w:t>
+        <w:t xml:space="preserve">În realizarea aplicației s-au folosit </w:t>
+      </w:r>
+      <w:r>
+        <w:rPr>
+          <w:rFonts w:ascii="Times New Roman" w:hAnsi="Times New Roman"/>
+          <w:iCs/>
+          <w:lang w:val="en-US"/>
+        </w:rPr>
+        <w:t>patru</w:t>
+      </w:r>
+      <w:r>
+        <w:rPr>
+          <w:rFonts w:ascii="Times New Roman" w:hAnsi="Times New Roman"/>
+          <w:iCs/>
+          <w:lang w:val="ro-RO"/>
+        </w:rPr>
+        <w:t xml:space="preserve"> pluggin-uri de jQuery:</w:t>
       </w:r>
     </w:p>
     <w:p>
@@ -7507,13 +7439,7 @@
         <w:rPr>
           <w:rFonts w:cs="Times New Roman" w:ascii="Times New Roman" w:hAnsi="Times New Roman"/>
         </w:rPr>
-        <w:t xml:space="preserve">1. </w:t>
-      </w:r>
-      <w:r>
-        <w:rPr>
-          <w:rFonts w:cs="Times New Roman" w:ascii="Times New Roman" w:hAnsi="Times New Roman"/>
-        </w:rPr>
-        <w:t>FontAwesome Star Rating</w:t>
+        <w:t>1. FontAwesome Star Rating</w:t>
       </w:r>
     </w:p>
     <w:p>
@@ -7529,35 +7455,7 @@
           <w:lang w:val="ro-RO"/>
         </w:rPr>
         <w:tab/>
-        <w:t xml:space="preserve">Pluggin-ul a fost folosit în pagina de detaliu a cărților pentru afișarea rating-ului fiecărei cărți (o notă între 1 și 5 sub forma unor </w:t>
-      </w:r>
-      <w:r>
-        <w:rPr>
-          <w:rFonts w:cs="Times New Roman" w:ascii="Times New Roman" w:hAnsi="Times New Roman"/>
-          <w:lang w:val="ro-RO"/>
-        </w:rPr>
-        <w:t xml:space="preserve">imagini de </w:t>
-      </w:r>
-      <w:r>
-        <w:rPr>
-          <w:rFonts w:cs="Times New Roman" w:ascii="Times New Roman" w:hAnsi="Times New Roman"/>
-          <w:lang w:val="ro-RO"/>
-        </w:rPr>
-        <w:t xml:space="preserve">stele colorate </w:t>
-      </w:r>
-      <w:r>
-        <w:rPr>
-          <w:rFonts w:cs="Times New Roman" w:ascii="Times New Roman" w:hAnsi="Times New Roman"/>
-          <w:lang w:val="ro-RO"/>
-        </w:rPr>
-        <w:t>din setul de instrumente FontAwesome</w:t>
-      </w:r>
-      <w:r>
-        <w:rPr>
-          <w:rFonts w:cs="Times New Roman" w:ascii="Times New Roman" w:hAnsi="Times New Roman"/>
-          <w:lang w:val="ro-RO"/>
-        </w:rPr>
-        <w:t>) care, de asemenea, permite și utilizatorului atentificat să voteze o carte (prin trecerea mouse-ului peste stele). În caz că un utilizator neautentificat încearcă să voteze o carte, va fi afișat un mesaj de eroare.</w:t>
+        <w:t>Pluggin-ul a fost folosit în pagina de detaliu a cărților pentru afișarea rating-ului fiecărei cărți (o notă între 1 și 5 sub forma unor imagini de stele colorate din setul de instrumente FontAwesome) care, de asemenea, permite și utilizatorului atentificat să voteze o carte (prin trecerea mouse-ului peste stele). În caz că un utilizator neautentificat încearcă să voteze o carte, va fi afișat un mesaj de eroare.</w:t>
       </w:r>
     </w:p>
     <w:p>
@@ -7571,7 +7469,10 @@
         </w:rPr>
       </w:pPr>
       <w:r>
-        <w:rPr/>
+        <w:rPr>
+          <w:rFonts w:cs="Times New Roman" w:ascii="Times New Roman" w:hAnsi="Times New Roman"/>
+          <w:lang w:val="ro-RO"/>
+        </w:rPr>
       </w:r>
     </w:p>
     <w:p>
@@ -7587,12 +7488,6 @@
           <w:lang w:val="ro-RO"/>
         </w:rPr>
         <w:tab/>
-      </w:r>
-      <w:r>
-        <w:rPr>
-          <w:rFonts w:cs="Times New Roman" w:ascii="Times New Roman" w:hAnsi="Times New Roman"/>
-          <w:lang w:val="ro-RO"/>
-        </w:rPr>
         <w:t>2. jCarousel</w:t>
       </w:r>
     </w:p>
@@ -7650,7 +7545,10 @@
         </w:rPr>
       </w:pPr>
       <w:r>
-        <w:rPr/>
+        <w:rPr>
+          <w:rFonts w:cs="Times New Roman" w:ascii="Times New Roman" w:hAnsi="Times New Roman"/>
+          <w:lang w:val="ro-RO"/>
+        </w:rPr>
       </w:r>
     </w:p>
     <w:p>
@@ -7716,28 +7614,7 @@
           <w:rFonts w:cs="Times New Roman" w:ascii="Times New Roman" w:hAnsi="Times New Roman"/>
           <w:lang w:val="ro-RO"/>
         </w:rPr>
-        <w:t xml:space="preserve"> din Bootstrap, acest pluggin le transformă în notificări </w:t>
-      </w:r>
-      <w:r>
-        <w:rPr>
-          <w:rFonts w:cs="Times New Roman" w:ascii="Times New Roman" w:hAnsi="Times New Roman"/>
-          <w:lang w:val="ro-RO"/>
-        </w:rPr>
-        <w:t>dinamice. Acestea au fost folosite pentru trimiterea mesajelor de succes sau de eroare către utilizator. Apelarea acestora se face în C#, apelând o funcție ce primește doi parametri. Primul îl reprezintă mesajul text ce trebuie afișat (acesta difer</w:t>
-      </w:r>
-      <w:r>
-        <w:rPr>
-          <w:rFonts w:cs="Times New Roman" w:ascii="Times New Roman" w:hAnsi="Times New Roman"/>
-          <w:lang w:val="ro-RO"/>
-        </w:rPr>
-        <w:t>ă</w:t>
-      </w:r>
-      <w:r>
-        <w:rPr>
-          <w:rFonts w:cs="Times New Roman" w:ascii="Times New Roman" w:hAnsi="Times New Roman"/>
-          <w:lang w:val="ro-RO"/>
-        </w:rPr>
-        <w:t xml:space="preserve"> de la un eveniment la altul) și tipul de mesaj (poate fi de succes sau de eroare). În funcție de cele două tipuri, blocurile afișate în pagină au culori diferite (verde pentru succes și roșu pentru erori).</w:t>
+        <w:t xml:space="preserve"> din Bootstrap, acest pluggin le transformă în notificări dinamice. Acestea au fost folosite pentru trimiterea mesajelor de succes sau de eroare către utilizator. Apelarea acestora se face în C#, apelând o funcție ce primește doi parametri. Primul îl reprezintă mesajul text ce trebuie afișat (acesta diferă de la un eveniment la altul) și tipul de mesaj (poate fi de succes sau de eroare). În funcție de cele două tipuri, blocurile afișate în pagină au culori diferite (verde pentru succes și roșu pentru erori).</w:t>
       </w:r>
     </w:p>
     <w:p>
@@ -7767,7 +7644,10 @@
         </w:rPr>
       </w:pPr>
       <w:r>
-        <w:rPr/>
+        <w:rPr>
+          <w:rFonts w:cs="Times New Roman" w:ascii="Times New Roman" w:hAnsi="Times New Roman"/>
+          <w:lang w:val="ro-RO"/>
+        </w:rPr>
       </w:r>
     </w:p>
     <w:p>
@@ -7781,9 +7661,12 @@
         </w:rPr>
       </w:pPr>
       <w:r>
-        <w:rPr/>
+        <w:rPr>
+          <w:rFonts w:cs="Times New Roman" w:ascii="Times New Roman" w:hAnsi="Times New Roman"/>
+          <w:lang w:val="ro-RO"/>
+        </w:rPr>
         <w:drawing>
-          <wp:anchor behindDoc="0" distT="0" distB="0" distL="0" distR="0" simplePos="0" locked="0" layoutInCell="1" allowOverlap="1" relativeHeight="22">
+          <wp:anchor behindDoc="0" distT="0" distB="0" distL="0" distR="0" simplePos="0" locked="0" layoutInCell="1" allowOverlap="1" relativeHeight="17">
             <wp:simplePos x="0" y="0"/>
             <wp:positionH relativeFrom="column">
               <wp:posOffset>316230</wp:posOffset>
@@ -7844,13 +7727,16 @@
           <w:numId w:val="0"/>
         </w:numPr>
         <w:spacing w:lineRule="auto" w:line="360"/>
-        <w:ind w:hanging="0"/>
+        <w:ind w:left="720" w:hanging="0"/>
         <w:rPr>
           <w:rFonts w:ascii="Times New Roman" w:hAnsi="Times New Roman" w:cs="Times New Roman"/>
         </w:rPr>
       </w:pPr>
       <w:r>
-        <w:rPr/>
+        <w:rPr>
+          <w:rFonts w:cs="Times New Roman" w:ascii="Times New Roman" w:hAnsi="Times New Roman"/>
+        </w:rPr>
+        <w:t>4. jQCloud</w:t>
       </w:r>
     </w:p>
     <w:p>
@@ -8248,7 +8134,15 @@
         </w:rPr>
       </w:pPr>
       <w:r>
-        <w:rPr/>
+        <w:rPr>
+          <w:rFonts w:ascii="Verdana" w:hAnsi="Verdana"/>
+          <w:b/>
+          <w:bCs/>
+          <w:sz w:val="36"/>
+          <w:szCs w:val="36"/>
+          <w:u w:val="single"/>
+          <w:lang w:val="ro-RO"/>
+        </w:rPr>
       </w:r>
     </w:p>
     <w:p>
@@ -8268,7 +8162,15 @@
         </w:rPr>
       </w:pPr>
       <w:r>
-        <w:rPr/>
+        <w:rPr>
+          <w:rFonts w:ascii="Verdana" w:hAnsi="Verdana"/>
+          <w:b/>
+          <w:bCs/>
+          <w:sz w:val="36"/>
+          <w:szCs w:val="36"/>
+          <w:u w:val="single"/>
+          <w:lang w:val="ro-RO"/>
+        </w:rPr>
       </w:r>
     </w:p>
     <w:p>
@@ -8748,7 +8650,15 @@
         </w:rPr>
       </w:pPr>
       <w:r>
-        <w:rPr/>
+        <w:rPr>
+          <w:rFonts w:ascii="Verdana" w:hAnsi="Verdana"/>
+          <w:b/>
+          <w:bCs/>
+          <w:sz w:val="36"/>
+          <w:szCs w:val="36"/>
+          <w:u w:val="single"/>
+          <w:lang w:val="ro-RO"/>
+        </w:rPr>
       </w:r>
     </w:p>
     <w:p>
@@ -9049,18 +8959,7 @@
           <w:szCs w:val="32"/>
           <w:lang w:val="ro-RO"/>
         </w:rPr>
-        <w:t xml:space="preserve">Anexa </w:t>
-      </w:r>
-      <w:r>
-        <w:rPr>
-          <w:rFonts w:cs="Times New Roman" w:ascii="Times New Roman" w:hAnsi="Times New Roman"/>
-          <w:i/>
-          <w:color w:val="215868" w:themeColor="accent5" w:themeShade="80"/>
-          <w:sz w:val="32"/>
-          <w:szCs w:val="32"/>
-          <w:lang w:val="ro-RO"/>
-        </w:rPr>
-        <w:t>2</w:t>
+        <w:t>Anexa 2</w:t>
       </w:r>
     </w:p>
     <w:p>
@@ -9079,10 +8978,14 @@
       </w:pPr>
       <w:r>
         <w:rPr>
-          <w:lang w:val="ro-RO"/>
+          <w:rFonts w:cs="Times New Roman" w:ascii="Times New Roman" w:hAnsi="Times New Roman"/>
+          <w:i/>
+          <w:color w:val="215868" w:themeColor="accent5" w:themeShade="80"/>
+          <w:sz w:val="32"/>
+          <w:szCs w:val="32"/>
         </w:rPr>
         <w:drawing>
-          <wp:anchor behindDoc="0" distT="0" distB="0" distL="0" distR="0" simplePos="0" locked="0" layoutInCell="1" allowOverlap="1" relativeHeight="19">
+          <wp:anchor behindDoc="0" distT="0" distB="0" distL="0" distR="0" simplePos="0" locked="0" layoutInCell="1" allowOverlap="1" relativeHeight="14">
             <wp:simplePos x="0" y="0"/>
             <wp:positionH relativeFrom="column">
               <wp:posOffset>864870</wp:posOffset>
@@ -9414,9 +9317,17 @@
         </w:rPr>
       </w:pPr>
       <w:r>
-        <w:rPr/>
+        <w:rPr>
+          <w:rFonts w:ascii="Verdana" w:hAnsi="Verdana"/>
+          <w:b/>
+          <w:bCs/>
+          <w:sz w:val="36"/>
+          <w:szCs w:val="36"/>
+          <w:u w:val="single"/>
+          <w:lang w:val="ro-RO"/>
+        </w:rPr>
         <w:drawing>
-          <wp:anchor behindDoc="0" distT="0" distB="0" distL="0" distR="0" simplePos="0" locked="0" layoutInCell="1" allowOverlap="1" relativeHeight="20">
+          <wp:anchor behindDoc="0" distT="0" distB="0" distL="0" distR="0" simplePos="0" locked="0" layoutInCell="1" allowOverlap="1" relativeHeight="15">
             <wp:simplePos x="0" y="0"/>
             <wp:positionH relativeFrom="column">
               <wp:posOffset>767715</wp:posOffset>
@@ -9486,7 +9397,15 @@
         </w:rPr>
       </w:pPr>
       <w:r>
-        <w:rPr/>
+        <w:rPr>
+          <w:rFonts w:ascii="Verdana" w:hAnsi="Verdana"/>
+          <w:b/>
+          <w:bCs/>
+          <w:sz w:val="36"/>
+          <w:szCs w:val="36"/>
+          <w:u w:val="single"/>
+          <w:lang w:val="ro-RO"/>
+        </w:rPr>
       </w:r>
     </w:p>
     <w:p>
@@ -9506,7 +9425,15 @@
         </w:rPr>
       </w:pPr>
       <w:r>
-        <w:rPr/>
+        <w:rPr>
+          <w:rFonts w:ascii="Verdana" w:hAnsi="Verdana"/>
+          <w:b/>
+          <w:bCs/>
+          <w:sz w:val="36"/>
+          <w:szCs w:val="36"/>
+          <w:u w:val="single"/>
+          <w:lang w:val="ro-RO"/>
+        </w:rPr>
       </w:r>
     </w:p>
     <w:p>
@@ -9526,7 +9453,15 @@
         </w:rPr>
       </w:pPr>
       <w:r>
-        <w:rPr/>
+        <w:rPr>
+          <w:rFonts w:ascii="Verdana" w:hAnsi="Verdana"/>
+          <w:b/>
+          <w:bCs/>
+          <w:sz w:val="36"/>
+          <w:szCs w:val="36"/>
+          <w:u w:val="single"/>
+          <w:lang w:val="ro-RO"/>
+        </w:rPr>
       </w:r>
     </w:p>
     <w:p>
@@ -9546,7 +9481,15 @@
         </w:rPr>
       </w:pPr>
       <w:r>
-        <w:rPr/>
+        <w:rPr>
+          <w:rFonts w:ascii="Verdana" w:hAnsi="Verdana"/>
+          <w:b/>
+          <w:bCs/>
+          <w:sz w:val="36"/>
+          <w:szCs w:val="36"/>
+          <w:u w:val="single"/>
+          <w:lang w:val="ro-RO"/>
+        </w:rPr>
       </w:r>
     </w:p>
     <w:p>
@@ -9566,7 +9509,15 @@
         </w:rPr>
       </w:pPr>
       <w:r>
-        <w:rPr/>
+        <w:rPr>
+          <w:rFonts w:ascii="Verdana" w:hAnsi="Verdana"/>
+          <w:b/>
+          <w:bCs/>
+          <w:sz w:val="36"/>
+          <w:szCs w:val="36"/>
+          <w:u w:val="single"/>
+          <w:lang w:val="ro-RO"/>
+        </w:rPr>
       </w:r>
     </w:p>
     <w:p>
@@ -9586,7 +9537,15 @@
         </w:rPr>
       </w:pPr>
       <w:r>
-        <w:rPr/>
+        <w:rPr>
+          <w:rFonts w:ascii="Verdana" w:hAnsi="Verdana"/>
+          <w:b/>
+          <w:bCs/>
+          <w:sz w:val="36"/>
+          <w:szCs w:val="36"/>
+          <w:u w:val="single"/>
+          <w:lang w:val="ro-RO"/>
+        </w:rPr>
       </w:r>
     </w:p>
     <w:p>
@@ -9606,7 +9565,15 @@
         </w:rPr>
       </w:pPr>
       <w:r>
-        <w:rPr/>
+        <w:rPr>
+          <w:rFonts w:ascii="Verdana" w:hAnsi="Verdana"/>
+          <w:b/>
+          <w:bCs/>
+          <w:sz w:val="36"/>
+          <w:szCs w:val="36"/>
+          <w:u w:val="single"/>
+          <w:lang w:val="ro-RO"/>
+        </w:rPr>
       </w:r>
     </w:p>
     <w:p>
@@ -9626,7 +9593,15 @@
         </w:rPr>
       </w:pPr>
       <w:r>
-        <w:rPr/>
+        <w:rPr>
+          <w:rFonts w:ascii="Verdana" w:hAnsi="Verdana"/>
+          <w:b/>
+          <w:bCs/>
+          <w:sz w:val="36"/>
+          <w:szCs w:val="36"/>
+          <w:u w:val="single"/>
+          <w:lang w:val="ro-RO"/>
+        </w:rPr>
       </w:r>
     </w:p>
     <w:p>
@@ -9654,21 +9629,7 @@
           <w:u w:val="none"/>
           <w:lang w:val="ro-RO"/>
         </w:rPr>
-        <w:t xml:space="preserve">Anexa </w:t>
-      </w:r>
-      <w:r>
-        <w:rPr>
-          <w:rFonts w:cs="Times New Roman" w:ascii="Times New Roman" w:hAnsi="Times New Roman"/>
-          <w:b w:val="false"/>
-          <w:bCs w:val="false"/>
-          <w:i/>
-          <w:color w:val="215868" w:themeColor="accent5" w:themeShade="80"/>
-          <w:sz w:val="32"/>
-          <w:szCs w:val="32"/>
-          <w:u w:val="none"/>
-          <w:lang w:val="ro-RO"/>
-        </w:rPr>
-        <w:t>3</w:t>
+        <w:t>Anexa 3</w:t>
       </w:r>
     </w:p>
     <w:p>
@@ -9687,13 +9648,14 @@
       </w:pPr>
       <w:r>
         <w:rPr>
-          <w:b w:val="false"/>
-          <w:bCs w:val="false"/>
-          <w:u w:val="none"/>
-          <w:lang w:val="ro-RO"/>
+          <w:rFonts w:cs="Times New Roman" w:ascii="Times New Roman" w:hAnsi="Times New Roman"/>
+          <w:i/>
+          <w:color w:val="215868" w:themeColor="accent5" w:themeShade="80"/>
+          <w:sz w:val="32"/>
+          <w:szCs w:val="32"/>
         </w:rPr>
         <w:drawing>
-          <wp:anchor behindDoc="0" distT="0" distB="0" distL="0" distR="0" simplePos="0" locked="0" layoutInCell="1" allowOverlap="1" relativeHeight="21">
+          <wp:anchor behindDoc="0" distT="0" distB="0" distL="0" distR="0" simplePos="0" locked="0" layoutInCell="1" allowOverlap="1" relativeHeight="16">
             <wp:simplePos x="0" y="0"/>
             <wp:positionH relativeFrom="column">
               <wp:posOffset>528320</wp:posOffset>
@@ -9763,7 +9725,15 @@
         </w:rPr>
       </w:pPr>
       <w:r>
-        <w:rPr/>
+        <w:rPr>
+          <w:rFonts w:ascii="Verdana" w:hAnsi="Verdana"/>
+          <w:b/>
+          <w:bCs/>
+          <w:sz w:val="36"/>
+          <w:szCs w:val="36"/>
+          <w:u w:val="single"/>
+          <w:lang w:val="ro-RO"/>
+        </w:rPr>
       </w:r>
     </w:p>
     <w:p>
@@ -9783,7 +9753,15 @@
         </w:rPr>
       </w:pPr>
       <w:r>
-        <w:rPr/>
+        <w:rPr>
+          <w:rFonts w:ascii="Verdana" w:hAnsi="Verdana"/>
+          <w:b/>
+          <w:bCs/>
+          <w:sz w:val="36"/>
+          <w:szCs w:val="36"/>
+          <w:u w:val="single"/>
+          <w:lang w:val="ro-RO"/>
+        </w:rPr>
       </w:r>
     </w:p>
     <w:p>
@@ -9803,7 +9781,15 @@
         </w:rPr>
       </w:pPr>
       <w:r>
-        <w:rPr/>
+        <w:rPr>
+          <w:rFonts w:ascii="Verdana" w:hAnsi="Verdana"/>
+          <w:b/>
+          <w:bCs/>
+          <w:sz w:val="36"/>
+          <w:szCs w:val="36"/>
+          <w:u w:val="single"/>
+          <w:lang w:val="ro-RO"/>
+        </w:rPr>
       </w:r>
     </w:p>
     <w:p>
@@ -9823,7 +9809,15 @@
         </w:rPr>
       </w:pPr>
       <w:r>
-        <w:rPr/>
+        <w:rPr>
+          <w:rFonts w:ascii="Verdana" w:hAnsi="Verdana"/>
+          <w:b/>
+          <w:bCs/>
+          <w:sz w:val="36"/>
+          <w:szCs w:val="36"/>
+          <w:u w:val="single"/>
+          <w:lang w:val="ro-RO"/>
+        </w:rPr>
       </w:r>
     </w:p>
     <w:p>
@@ -9843,7 +9837,15 @@
         </w:rPr>
       </w:pPr>
       <w:r>
-        <w:rPr/>
+        <w:rPr>
+          <w:rFonts w:ascii="Verdana" w:hAnsi="Verdana"/>
+          <w:b/>
+          <w:bCs/>
+          <w:sz w:val="36"/>
+          <w:szCs w:val="36"/>
+          <w:u w:val="single"/>
+          <w:lang w:val="ro-RO"/>
+        </w:rPr>
       </w:r>
     </w:p>
     <w:p>
@@ -9863,7 +9865,15 @@
         </w:rPr>
       </w:pPr>
       <w:r>
-        <w:rPr/>
+        <w:rPr>
+          <w:rFonts w:ascii="Verdana" w:hAnsi="Verdana"/>
+          <w:b/>
+          <w:bCs/>
+          <w:sz w:val="36"/>
+          <w:szCs w:val="36"/>
+          <w:u w:val="single"/>
+          <w:lang w:val="ro-RO"/>
+        </w:rPr>
       </w:r>
     </w:p>
     <w:p>
@@ -9883,7 +9893,15 @@
         </w:rPr>
       </w:pPr>
       <w:r>
-        <w:rPr/>
+        <w:rPr>
+          <w:rFonts w:ascii="Verdana" w:hAnsi="Verdana"/>
+          <w:b/>
+          <w:bCs/>
+          <w:sz w:val="36"/>
+          <w:szCs w:val="36"/>
+          <w:u w:val="single"/>
+          <w:lang w:val="ro-RO"/>
+        </w:rPr>
       </w:r>
     </w:p>
     <w:p>
@@ -9903,7 +9921,15 @@
         </w:rPr>
       </w:pPr>
       <w:r>
-        <w:rPr/>
+        <w:rPr>
+          <w:rFonts w:ascii="Verdana" w:hAnsi="Verdana"/>
+          <w:b/>
+          <w:bCs/>
+          <w:sz w:val="36"/>
+          <w:szCs w:val="36"/>
+          <w:u w:val="single"/>
+          <w:lang w:val="ro-RO"/>
+        </w:rPr>
       </w:r>
     </w:p>
     <w:p>
@@ -9923,7 +9949,15 @@
         </w:rPr>
       </w:pPr>
       <w:r>
-        <w:rPr/>
+        <w:rPr>
+          <w:rFonts w:ascii="Verdana" w:hAnsi="Verdana"/>
+          <w:b/>
+          <w:bCs/>
+          <w:sz w:val="36"/>
+          <w:szCs w:val="36"/>
+          <w:u w:val="single"/>
+          <w:lang w:val="ro-RO"/>
+        </w:rPr>
       </w:r>
     </w:p>
     <w:p>
@@ -9943,7 +9977,15 @@
         </w:rPr>
       </w:pPr>
       <w:r>
-        <w:rPr/>
+        <w:rPr>
+          <w:rFonts w:ascii="Verdana" w:hAnsi="Verdana"/>
+          <w:b/>
+          <w:bCs/>
+          <w:sz w:val="36"/>
+          <w:szCs w:val="36"/>
+          <w:u w:val="single"/>
+          <w:lang w:val="ro-RO"/>
+        </w:rPr>
       </w:r>
     </w:p>
     <w:p>
@@ -9963,7 +10005,15 @@
         </w:rPr>
       </w:pPr>
       <w:r>
-        <w:rPr/>
+        <w:rPr>
+          <w:rFonts w:ascii="Verdana" w:hAnsi="Verdana"/>
+          <w:b/>
+          <w:bCs/>
+          <w:sz w:val="36"/>
+          <w:szCs w:val="36"/>
+          <w:u w:val="single"/>
+          <w:lang w:val="ro-RO"/>
+        </w:rPr>
       </w:r>
     </w:p>
     <w:p>
@@ -9983,7 +10033,15 @@
         </w:rPr>
       </w:pPr>
       <w:r>
-        <w:rPr/>
+        <w:rPr>
+          <w:rFonts w:ascii="Verdana" w:hAnsi="Verdana"/>
+          <w:b/>
+          <w:bCs/>
+          <w:sz w:val="36"/>
+          <w:szCs w:val="36"/>
+          <w:u w:val="single"/>
+          <w:lang w:val="ro-RO"/>
+        </w:rPr>
       </w:r>
     </w:p>
     <w:p>
@@ -10003,7 +10061,15 @@
         </w:rPr>
       </w:pPr>
       <w:r>
-        <w:rPr/>
+        <w:rPr>
+          <w:rFonts w:ascii="Verdana" w:hAnsi="Verdana"/>
+          <w:b/>
+          <w:bCs/>
+          <w:sz w:val="36"/>
+          <w:szCs w:val="36"/>
+          <w:u w:val="single"/>
+          <w:lang w:val="ro-RO"/>
+        </w:rPr>
       </w:r>
     </w:p>
     <w:p>
@@ -10023,7 +10089,15 @@
         </w:rPr>
       </w:pPr>
       <w:r>
-        <w:rPr/>
+        <w:rPr>
+          <w:rFonts w:ascii="Verdana" w:hAnsi="Verdana"/>
+          <w:b/>
+          <w:bCs/>
+          <w:sz w:val="36"/>
+          <w:szCs w:val="36"/>
+          <w:u w:val="single"/>
+          <w:lang w:val="ro-RO"/>
+        </w:rPr>
       </w:r>
     </w:p>
     <w:p>
@@ -10043,7 +10117,15 @@
         </w:rPr>
       </w:pPr>
       <w:r>
-        <w:rPr/>
+        <w:rPr>
+          <w:rFonts w:ascii="Verdana" w:hAnsi="Verdana"/>
+          <w:b/>
+          <w:bCs/>
+          <w:sz w:val="36"/>
+          <w:szCs w:val="36"/>
+          <w:u w:val="single"/>
+          <w:lang w:val="ro-RO"/>
+        </w:rPr>
       </w:r>
     </w:p>
     <w:p>
@@ -10063,7 +10145,15 @@
         </w:rPr>
       </w:pPr>
       <w:r>
-        <w:rPr/>
+        <w:rPr>
+          <w:rFonts w:ascii="Verdana" w:hAnsi="Verdana"/>
+          <w:b/>
+          <w:bCs/>
+          <w:sz w:val="36"/>
+          <w:szCs w:val="36"/>
+          <w:u w:val="single"/>
+          <w:lang w:val="ro-RO"/>
+        </w:rPr>
       </w:r>
     </w:p>
     <w:p>
@@ -10083,7 +10173,15 @@
         </w:rPr>
       </w:pPr>
       <w:r>
-        <w:rPr/>
+        <w:rPr>
+          <w:rFonts w:ascii="Verdana" w:hAnsi="Verdana"/>
+          <w:b/>
+          <w:bCs/>
+          <w:sz w:val="36"/>
+          <w:szCs w:val="36"/>
+          <w:u w:val="single"/>
+          <w:lang w:val="ro-RO"/>
+        </w:rPr>
       </w:r>
     </w:p>
     <w:p>
@@ -10103,7 +10201,15 @@
         </w:rPr>
       </w:pPr>
       <w:r>
-        <w:rPr/>
+        <w:rPr>
+          <w:rFonts w:ascii="Verdana" w:hAnsi="Verdana"/>
+          <w:b/>
+          <w:bCs/>
+          <w:sz w:val="36"/>
+          <w:szCs w:val="36"/>
+          <w:u w:val="single"/>
+          <w:lang w:val="ro-RO"/>
+        </w:rPr>
       </w:r>
     </w:p>
     <w:p>
@@ -10123,7 +10229,15 @@
         </w:rPr>
       </w:pPr>
       <w:r>
-        <w:rPr/>
+        <w:rPr>
+          <w:rFonts w:ascii="Verdana" w:hAnsi="Verdana"/>
+          <w:b/>
+          <w:bCs/>
+          <w:sz w:val="36"/>
+          <w:szCs w:val="36"/>
+          <w:u w:val="single"/>
+          <w:lang w:val="ro-RO"/>
+        </w:rPr>
       </w:r>
     </w:p>
     <w:p>
@@ -10143,7 +10257,15 @@
         </w:rPr>
       </w:pPr>
       <w:r>
-        <w:rPr/>
+        <w:rPr>
+          <w:rFonts w:ascii="Verdana" w:hAnsi="Verdana"/>
+          <w:b/>
+          <w:bCs/>
+          <w:sz w:val="36"/>
+          <w:szCs w:val="36"/>
+          <w:u w:val="single"/>
+          <w:lang w:val="ro-RO"/>
+        </w:rPr>
       </w:r>
     </w:p>
     <w:p>
@@ -10163,7 +10285,15 @@
         </w:rPr>
       </w:pPr>
       <w:r>
-        <w:rPr/>
+        <w:rPr>
+          <w:rFonts w:ascii="Verdana" w:hAnsi="Verdana"/>
+          <w:b/>
+          <w:bCs/>
+          <w:sz w:val="36"/>
+          <w:szCs w:val="36"/>
+          <w:u w:val="single"/>
+          <w:lang w:val="ro-RO"/>
+        </w:rPr>
       </w:r>
     </w:p>
     <w:p>
@@ -10183,7 +10313,15 @@
         </w:rPr>
       </w:pPr>
       <w:r>
-        <w:rPr/>
+        <w:rPr>
+          <w:rFonts w:ascii="Verdana" w:hAnsi="Verdana"/>
+          <w:b/>
+          <w:bCs/>
+          <w:sz w:val="36"/>
+          <w:szCs w:val="36"/>
+          <w:u w:val="single"/>
+          <w:lang w:val="ro-RO"/>
+        </w:rPr>
       </w:r>
     </w:p>
     <w:p>
@@ -10203,7 +10341,15 @@
         </w:rPr>
       </w:pPr>
       <w:r>
-        <w:rPr/>
+        <w:rPr>
+          <w:rFonts w:ascii="Verdana" w:hAnsi="Verdana"/>
+          <w:b/>
+          <w:bCs/>
+          <w:sz w:val="36"/>
+          <w:szCs w:val="36"/>
+          <w:u w:val="single"/>
+          <w:lang w:val="ro-RO"/>
+        </w:rPr>
       </w:r>
     </w:p>
     <w:p>
@@ -10223,7 +10369,15 @@
         </w:rPr>
       </w:pPr>
       <w:r>
-        <w:rPr/>
+        <w:rPr>
+          <w:rFonts w:ascii="Verdana" w:hAnsi="Verdana"/>
+          <w:b/>
+          <w:bCs/>
+          <w:sz w:val="36"/>
+          <w:szCs w:val="36"/>
+          <w:u w:val="single"/>
+          <w:lang w:val="ro-RO"/>
+        </w:rPr>
       </w:r>
     </w:p>
     <w:p>
@@ -10243,7 +10397,15 @@
         </w:rPr>
       </w:pPr>
       <w:r>
-        <w:rPr/>
+        <w:rPr>
+          <w:rFonts w:ascii="Verdana" w:hAnsi="Verdana"/>
+          <w:b/>
+          <w:bCs/>
+          <w:sz w:val="36"/>
+          <w:szCs w:val="36"/>
+          <w:u w:val="single"/>
+          <w:lang w:val="ro-RO"/>
+        </w:rPr>
       </w:r>
     </w:p>
     <w:p>
@@ -10263,7 +10425,15 @@
         </w:rPr>
       </w:pPr>
       <w:r>
-        <w:rPr/>
+        <w:rPr>
+          <w:rFonts w:ascii="Verdana" w:hAnsi="Verdana"/>
+          <w:b/>
+          <w:bCs/>
+          <w:sz w:val="36"/>
+          <w:szCs w:val="36"/>
+          <w:u w:val="single"/>
+          <w:lang w:val="ro-RO"/>
+        </w:rPr>
       </w:r>
     </w:p>
     <w:p>
@@ -10283,7 +10453,15 @@
         </w:rPr>
       </w:pPr>
       <w:r>
-        <w:rPr/>
+        <w:rPr>
+          <w:rFonts w:ascii="Verdana" w:hAnsi="Verdana"/>
+          <w:b/>
+          <w:bCs/>
+          <w:sz w:val="36"/>
+          <w:szCs w:val="36"/>
+          <w:u w:val="single"/>
+          <w:lang w:val="ro-RO"/>
+        </w:rPr>
       </w:r>
     </w:p>
     <w:p>
@@ -10303,7 +10481,15 @@
         </w:rPr>
       </w:pPr>
       <w:r>
-        <w:rPr/>
+        <w:rPr>
+          <w:rFonts w:ascii="Verdana" w:hAnsi="Verdana"/>
+          <w:b/>
+          <w:bCs/>
+          <w:sz w:val="36"/>
+          <w:szCs w:val="36"/>
+          <w:u w:val="single"/>
+          <w:lang w:val="ro-RO"/>
+        </w:rPr>
       </w:r>
     </w:p>
     <w:p>
@@ -10323,7 +10509,15 @@
         </w:rPr>
       </w:pPr>
       <w:r>
-        <w:rPr/>
+        <w:rPr>
+          <w:rFonts w:ascii="Verdana" w:hAnsi="Verdana"/>
+          <w:b/>
+          <w:bCs/>
+          <w:sz w:val="36"/>
+          <w:szCs w:val="36"/>
+          <w:u w:val="single"/>
+          <w:lang w:val="ro-RO"/>
+        </w:rPr>
       </w:r>
     </w:p>
     <w:p>
@@ -10343,7 +10537,15 @@
         </w:rPr>
       </w:pPr>
       <w:r>
-        <w:rPr/>
+        <w:rPr>
+          <w:rFonts w:ascii="Verdana" w:hAnsi="Verdana"/>
+          <w:b/>
+          <w:bCs/>
+          <w:sz w:val="36"/>
+          <w:szCs w:val="36"/>
+          <w:u w:val="single"/>
+          <w:lang w:val="ro-RO"/>
+        </w:rPr>
       </w:r>
     </w:p>
     <w:p>
@@ -10875,16 +11077,38 @@
         </w:numPr>
         <w:spacing w:lineRule="auto" w:line="360"/>
         <w:jc w:val="both"/>
-        <w:rPr>
-          <w:rFonts w:ascii="Times New Roman" w:hAnsi="Times New Roman" w:cs="Times New Roman"/>
-        </w:rPr>
-      </w:pPr>
-      <w:r>
         <w:rPr/>
+      </w:pPr>
+      <w:r>
+        <w:rPr/>
+        <w:t xml:space="preserve">*** </w:t>
+      </w:r>
+      <w:hyperlink r:id="rId26">
+        <w:r>
+          <w:rPr>
+            <w:rStyle w:val="InternetLink"/>
+          </w:rPr>
+          <w:t>http://mistic100.github.io/jQCloud/</w:t>
+        </w:r>
+      </w:hyperlink>
+    </w:p>
+    <w:p>
+      <w:pPr>
+        <w:pStyle w:val="ListParagraph"/>
+        <w:numPr>
+          <w:ilvl w:val="0"/>
+          <w:numId w:val="1"/>
+        </w:numPr>
+        <w:spacing w:lineRule="auto" w:line="360"/>
+        <w:jc w:val="both"/>
+        <w:rPr/>
+      </w:pPr>
+      <w:r>
+        <w:rPr/>
       </w:r>
     </w:p>
     <w:sectPr>
-      <w:footerReference w:type="default" r:id="rId26"/>
+      <w:footerReference w:type="default" r:id="rId27"/>
       <w:type w:val="nextPage"/>
       <w:pgSz w:w="12240" w:h="15840"/>
       <w:pgMar w:left="1701" w:right="1138" w:header="0" w:top="1138" w:footer="0" w:bottom="1138" w:gutter="0"/>
@@ -11252,7 +11476,6 @@
       <w:pPr>
         <w:ind w:left="3225" w:hanging="360"/>
       </w:pPr>
-      <w:rPr/>
     </w:lvl>
     <w:lvl w:ilvl="4">
       <w:start w:val="1"/>
@@ -11443,7 +11666,6 @@
     <w:rPrDefault>
       <w:rPr>
         <w:rFonts w:ascii="Liberation Serif" w:hAnsi="Liberation Serif" w:eastAsia="SimSun" w:cs="Mangal"/>
-        <w:sz w:val="24"/>
         <w:szCs w:val="24"/>
         <w:lang w:val="en-US" w:eastAsia="zh-CN" w:bidi="hi-IN"/>
       </w:rPr>
@@ -11602,7 +11824,7 @@
     </w:pPr>
     <w:rPr>
       <w:rFonts w:ascii="Liberation Serif" w:hAnsi="Liberation Serif" w:eastAsia="SimSun" w:cs="Mangal"/>
-      <w:color w:val="auto"/>
+      <w:color w:val="00000A"/>
       <w:sz w:val="24"/>
       <w:szCs w:val="24"/>
       <w:lang w:val="en-US" w:eastAsia="zh-CN" w:bidi="hi-IN"/>
@@ -11831,6 +12053,34 @@
   </w:style>
   <w:style w:type="character" w:styleId="ListLabel15">
     <w:name w:val="ListLabel 15"/>
+    <w:qFormat/>
+    <w:rPr>
+      <w:rFonts w:cs="Symbol"/>
+    </w:rPr>
+  </w:style>
+  <w:style w:type="character" w:styleId="ListLabel16">
+    <w:name w:val="ListLabel 16"/>
+    <w:qFormat/>
+    <w:rPr>
+      <w:rFonts w:ascii="Times New Roman" w:hAnsi="Times New Roman" w:cs="Times New Roman"/>
+    </w:rPr>
+  </w:style>
+  <w:style w:type="character" w:styleId="ListLabel17">
+    <w:name w:val="ListLabel 17"/>
+    <w:qFormat/>
+    <w:rPr>
+      <w:rFonts w:cs="Courier New"/>
+    </w:rPr>
+  </w:style>
+  <w:style w:type="character" w:styleId="ListLabel18">
+    <w:name w:val="ListLabel 18"/>
+    <w:qFormat/>
+    <w:rPr>
+      <w:rFonts w:cs="Wingdings"/>
+    </w:rPr>
+  </w:style>
+  <w:style w:type="character" w:styleId="ListLabel19">
+    <w:name w:val="ListLabel 19"/>
     <w:qFormat/>
     <w:rPr>
       <w:rFonts w:cs="Symbol"/>

</xml_diff>